<commit_message>
finished the loading screen
</commit_message>
<xml_diff>
--- a/other/proces-doc/PROCES DOCUMENT.docx
+++ b/other/proces-doc/PROCES DOCUMENT.docx
@@ -1,31 +1,19 @@
 
 <file path=word/document.xml><?xml version="1.0" encoding="utf-8"?>
-<w:document xmlns:wpc="http://schemas.microsoft.com/office/word/2010/wordprocessingCanvas" xmlns:cx="http://schemas.microsoft.com/office/drawing/2014/chartex" xmlns:cx1="http://schemas.microsoft.com/office/drawing/2015/9/8/chartex" xmlns:cx2="http://schemas.microsoft.com/office/drawing/2015/10/21/chartex" xmlns:cx3="http://schemas.microsoft.com/office/drawing/2016/5/9/chartex" xmlns:cx4="http://schemas.microsoft.com/office/drawing/2016/5/10/chartex" xmlns:cx5="http://schemas.microsoft.com/office/drawing/2016/5/11/chartex" xmlns:cx6="http://schemas.microsoft.com/office/drawing/2016/5/12/chartex" xmlns:cx7="http://schemas.microsoft.com/office/drawing/2016/5/13/chartex" xmlns:cx8="http://schemas.microsoft.com/office/drawing/2016/5/14/chartex" xmlns:mc="http://schemas.openxmlformats.org/markup-compatibility/2006" xmlns:aink="http://schemas.microsoft.com/office/drawing/2016/ink" xmlns:am3d="http://schemas.microsoft.com/office/drawing/2017/model3d" xmlns:o="urn:schemas-microsoft-com:office:office" xmlns:oel="http://schemas.microsoft.com/office/2019/extlst" xmlns:r="http://schemas.openxmlformats.org/officeDocument/2006/relationships" xmlns:m="http://schemas.openxmlformats.org/officeDocument/2006/math" xmlns:v="urn:schemas-microsoft-com:vml" xmlns:wp14="http://schemas.microsoft.com/office/word/2010/wordprocessingDrawing" xmlns:wp="http://schemas.openxmlformats.org/drawingml/2006/wordprocessingDrawing" xmlns:w10="urn:schemas-microsoft-com:office:word" xmlns:w="http://schemas.openxmlformats.org/wordprocessingml/2006/main" xmlns:w14="http://schemas.microsoft.com/office/word/2010/wordml" xmlns:w15="http://schemas.microsoft.com/office/word/2012/wordml" xmlns:w16cex="http://schemas.microsoft.com/office/word/2018/wordml/cex" xmlns:w16cid="http://schemas.microsoft.com/office/word/2016/wordml/cid" xmlns:w16="http://schemas.microsoft.com/office/word/2018/wordml" xmlns:w16sdtdh="http://schemas.microsoft.com/office/word/2020/wordml/sdtdatahash" xmlns:w16se="http://schemas.microsoft.com/office/word/2015/wordml/symex" xmlns:wpg="http://schemas.microsoft.com/office/word/2010/wordprocessingGroup" xmlns:wpi="http://schemas.microsoft.com/office/word/2010/wordprocessingInk" xmlns:wne="http://schemas.microsoft.com/office/word/2006/wordml" xmlns:wps="http://schemas.microsoft.com/office/word/2010/wordprocessingShape" mc:Ignorable="w14 w15 w16se w16cid w16 w16cex w16sdtdh wp14">
+<w:document xmlns:wpc="http://schemas.microsoft.com/office/word/2010/wordprocessingCanvas" xmlns:cx="http://schemas.microsoft.com/office/drawing/2014/chartex" xmlns:cx1="http://schemas.microsoft.com/office/drawing/2015/9/8/chartex" xmlns:cx2="http://schemas.microsoft.com/office/drawing/2015/10/21/chartex" xmlns:cx3="http://schemas.microsoft.com/office/drawing/2016/5/9/chartex" xmlns:cx4="http://schemas.microsoft.com/office/drawing/2016/5/10/chartex" xmlns:cx5="http://schemas.microsoft.com/office/drawing/2016/5/11/chartex" xmlns:cx6="http://schemas.microsoft.com/office/drawing/2016/5/12/chartex" xmlns:cx7="http://schemas.microsoft.com/office/drawing/2016/5/13/chartex" xmlns:cx8="http://schemas.microsoft.com/office/drawing/2016/5/14/chartex" xmlns:mc="http://schemas.openxmlformats.org/markup-compatibility/2006" xmlns:aink="http://schemas.microsoft.com/office/drawing/2016/ink" xmlns:am3d="http://schemas.microsoft.com/office/drawing/2017/model3d" xmlns:o="urn:schemas-microsoft-com:office:office" xmlns:oel="http://schemas.microsoft.com/office/2019/extlst" xmlns:r="http://schemas.openxmlformats.org/officeDocument/2006/relationships" xmlns:m="http://schemas.openxmlformats.org/officeDocument/2006/math" xmlns:v="urn:schemas-microsoft-com:vml" xmlns:wp14="http://schemas.microsoft.com/office/word/2010/wordprocessingDrawing" xmlns:wp="http://schemas.openxmlformats.org/drawingml/2006/wordprocessingDrawing" xmlns:w10="urn:schemas-microsoft-com:office:word" xmlns:w="http://schemas.openxmlformats.org/wordprocessingml/2006/main" xmlns:w14="http://schemas.microsoft.com/office/word/2010/wordml" xmlns:w15="http://schemas.microsoft.com/office/word/2012/wordml" xmlns:w16cex="http://schemas.microsoft.com/office/word/2018/wordml/cex" xmlns:w16cid="http://schemas.microsoft.com/office/word/2016/wordml/cid" xmlns:w16="http://schemas.microsoft.com/office/word/2018/wordml" xmlns:w16du="http://schemas.microsoft.com/office/word/2023/wordml/word16du" xmlns:w16sdtdh="http://schemas.microsoft.com/office/word/2020/wordml/sdtdatahash" xmlns:w16se="http://schemas.microsoft.com/office/word/2015/wordml/symex" xmlns:wpg="http://schemas.microsoft.com/office/word/2010/wordprocessingGroup" xmlns:wpi="http://schemas.microsoft.com/office/word/2010/wordprocessingInk" xmlns:wne="http://schemas.microsoft.com/office/word/2006/wordml" xmlns:wps="http://schemas.microsoft.com/office/word/2010/wordprocessingShape" mc:Ignorable="w14 w15 w16se w16cid w16 w16cex w16sdtdh w16du wp14">
   <w:body>
     <w:p>
       <w:pPr>
         <w:ind w:left="2160" w:firstLine="720"/>
         <w:rPr>
-          <w:lang w:val="en-US"/>
-        </w:rPr>
-      </w:pPr>
-      <w:r>
-        <w:rPr>
-          <w:lang w:val="en-US"/>
-        </w:rPr>
-        <w:t>---</w:t>
-      </w:r>
-      <w:r>
-        <w:rPr>
-          <w:lang w:val="en-US"/>
-        </w:rPr>
-        <w:t>PROCES DOCUMENT</w:t>
-      </w:r>
-      <w:r>
-        <w:rPr>
-          <w:lang w:val="en-US"/>
-        </w:rPr>
-        <w:t>---</w:t>
+          <w:lang w:val="nl-NL"/>
+        </w:rPr>
+      </w:pPr>
+      <w:r>
+        <w:rPr>
+          <w:lang w:val="nl-NL"/>
+        </w:rPr>
+        <w:t>---PROCES DOCUMENT---</w:t>
       </w:r>
     </w:p>
     <w:p>
@@ -132,6 +120,250 @@
         </w:rPr>
         <w:t>Eerste schets in lijnen en in figma, moet nog het project slinger ding maken maar ik heb al mijn idee besproken en de docent vind het een go tot die GROOW slinger af is.</w:t>
       </w:r>
+    </w:p>
+    <w:p>
+      <w:pPr>
+        <w:rPr>
+          <w:lang w:val="nl-NL"/>
+        </w:rPr>
+      </w:pPr>
+    </w:p>
+    <w:p>
+      <w:pPr>
+        <w:rPr>
+          <w:lang w:val="nl-NL"/>
+        </w:rPr>
+      </w:pPr>
+      <w:r>
+        <w:rPr>
+          <w:lang w:val="nl-NL"/>
+        </w:rPr>
+        <w:t>24/02/2024</w:t>
+      </w:r>
+    </w:p>
+    <w:p>
+      <w:pPr>
+        <w:rPr>
+          <w:lang w:val="nl-NL"/>
+        </w:rPr>
+      </w:pPr>
+      <w:r>
+        <w:rPr>
+          <w:lang w:val="nl-NL"/>
+        </w:rPr>
+        <w:t>De GROOW slinger is af en ingeleverd etc</w:t>
+      </w:r>
+    </w:p>
+    <w:p>
+      <w:pPr>
+        <w:rPr>
+          <w:lang w:val="nl-NL"/>
+        </w:rPr>
+      </w:pPr>
+    </w:p>
+    <w:p>
+      <w:pPr>
+        <w:rPr>
+          <w:lang w:val="nl-NL"/>
+        </w:rPr>
+      </w:pPr>
+      <w:r>
+        <w:rPr>
+          <w:lang w:val="nl-NL"/>
+        </w:rPr>
+        <w:t>15/03/2024</w:t>
+      </w:r>
+    </w:p>
+    <w:p>
+      <w:pPr>
+        <w:rPr>
+          <w:lang w:val="nl-NL"/>
+        </w:rPr>
+      </w:pPr>
+      <w:r>
+        <w:rPr>
+          <w:lang w:val="nl-NL"/>
+        </w:rPr>
+        <w:t>Ik heb alles klaargezet om te gaan programmeren, ik wil alleen nog een duidelijker design / voorbereiding</w:t>
+      </w:r>
+    </w:p>
+    <w:p>
+      <w:pPr>
+        <w:rPr>
+          <w:lang w:val="nl-NL"/>
+        </w:rPr>
+      </w:pPr>
+    </w:p>
+    <w:p>
+      <w:pPr>
+        <w:rPr>
+          <w:lang w:val="nl-NL"/>
+        </w:rPr>
+      </w:pPr>
+      <w:r>
+        <w:rPr>
+          <w:lang w:val="nl-NL"/>
+        </w:rPr>
+        <w:t>20/03/2024</w:t>
+      </w:r>
+    </w:p>
+    <w:p>
+      <w:pPr>
+        <w:rPr>
+          <w:lang w:val="nl-NL"/>
+        </w:rPr>
+      </w:pPr>
+      <w:r>
+        <w:rPr>
+          <w:lang w:val="nl-NL"/>
+        </w:rPr>
+        <w:t>Ik heb het officiele design afgemaakt en kan gaan beginnen met programmeren</w:t>
+      </w:r>
+    </w:p>
+    <w:p>
+      <w:pPr>
+        <w:rPr>
+          <w:lang w:val="nl-NL"/>
+        </w:rPr>
+      </w:pPr>
+    </w:p>
+    <w:p>
+      <w:pPr>
+        <w:rPr>
+          <w:lang w:val="nl-NL"/>
+        </w:rPr>
+      </w:pPr>
+      <w:r>
+        <w:rPr>
+          <w:lang w:val="nl-NL"/>
+        </w:rPr>
+        <w:t>2</w:t>
+      </w:r>
+      <w:r>
+        <w:rPr>
+          <w:lang w:val="nl-NL"/>
+        </w:rPr>
+        <w:t>5</w:t>
+      </w:r>
+      <w:r>
+        <w:rPr>
+          <w:lang w:val="nl-NL"/>
+        </w:rPr>
+        <w:t>/03/2024</w:t>
+      </w:r>
+    </w:p>
+    <w:p>
+      <w:pPr>
+        <w:rPr>
+          <w:lang w:val="nl-NL"/>
+        </w:rPr>
+      </w:pPr>
+      <w:r>
+        <w:rPr>
+          <w:lang w:val="nl-NL"/>
+        </w:rPr>
+        <w:t>Briefje met de 1 trots en 2 feedbacks:</w:t>
+      </w:r>
+    </w:p>
+    <w:p>
+      <w:pPr>
+        <w:pStyle w:val="ListParagraph"/>
+        <w:numPr>
+          <w:ilvl w:val="0"/>
+          <w:numId w:val="4"/>
+        </w:numPr>
+        <w:rPr>
+          <w:lang w:val="nl-NL"/>
+        </w:rPr>
+      </w:pPr>
+      <w:r>
+        <w:rPr>
+          <w:lang w:val="nl-NL"/>
+        </w:rPr>
+        <w:t>Trots: ik vind het design cool :D</w:t>
+      </w:r>
+    </w:p>
+    <w:p>
+      <w:pPr>
+        <w:pStyle w:val="ListParagraph"/>
+        <w:numPr>
+          <w:ilvl w:val="0"/>
+          <w:numId w:val="4"/>
+        </w:numPr>
+        <w:rPr>
+          <w:lang w:val="nl-NL"/>
+        </w:rPr>
+      </w:pPr>
+      <w:r>
+        <w:rPr>
+          <w:lang w:val="nl-NL"/>
+        </w:rPr>
+        <w:t>Feedback: heefd het nog meer nodig?</w:t>
+      </w:r>
+    </w:p>
+    <w:p>
+      <w:pPr>
+        <w:pStyle w:val="ListParagraph"/>
+        <w:numPr>
+          <w:ilvl w:val="0"/>
+          <w:numId w:val="4"/>
+        </w:numPr>
+        <w:rPr>
+          <w:lang w:val="nl-NL"/>
+        </w:rPr>
+      </w:pPr>
+      <w:r>
+        <w:rPr>
+          <w:lang w:val="nl-NL"/>
+        </w:rPr>
+        <w:t>Feedback: is het een origineel idee?</w:t>
+      </w:r>
+    </w:p>
+    <w:p>
+      <w:pPr>
+        <w:rPr>
+          <w:lang w:val="nl-NL"/>
+        </w:rPr>
+      </w:pPr>
+      <w:r>
+        <w:rPr>
+          <w:lang w:val="nl-NL"/>
+        </w:rPr>
+        <w:t>Antwoorden:</w:t>
+      </w:r>
+    </w:p>
+    <w:p>
+      <w:pPr>
+        <w:pStyle w:val="ListParagraph"/>
+        <w:numPr>
+          <w:ilvl w:val="0"/>
+          <w:numId w:val="4"/>
+        </w:numPr>
+        <w:rPr>
+          <w:lang w:val="nl-NL"/>
+        </w:rPr>
+      </w:pPr>
+    </w:p>
+    <w:p>
+      <w:pPr>
+        <w:rPr>
+          <w:lang w:val="nl-NL"/>
+        </w:rPr>
+      </w:pPr>
+    </w:p>
+    <w:p>
+      <w:pPr>
+        <w:rPr>
+          <w:lang w:val="nl-NL"/>
+        </w:rPr>
+      </w:pPr>
+    </w:p>
+    <w:p>
+      <w:pPr>
+        <w:rPr>
+          <w:lang w:val="nl-NL"/>
+        </w:rPr>
+      </w:pPr>
     </w:p>
     <w:p>
       <w:pPr>
@@ -158,7 +390,7 @@
 </file>
 
 <file path=word/numbering.xml><?xml version="1.0" encoding="utf-8"?>
-<w:numbering xmlns:wpc="http://schemas.microsoft.com/office/word/2010/wordprocessingCanvas" xmlns:cx="http://schemas.microsoft.com/office/drawing/2014/chartex" xmlns:cx1="http://schemas.microsoft.com/office/drawing/2015/9/8/chartex" xmlns:cx2="http://schemas.microsoft.com/office/drawing/2015/10/21/chartex" xmlns:cx3="http://schemas.microsoft.com/office/drawing/2016/5/9/chartex" xmlns:cx4="http://schemas.microsoft.com/office/drawing/2016/5/10/chartex" xmlns:cx5="http://schemas.microsoft.com/office/drawing/2016/5/11/chartex" xmlns:cx6="http://schemas.microsoft.com/office/drawing/2016/5/12/chartex" xmlns:cx7="http://schemas.microsoft.com/office/drawing/2016/5/13/chartex" xmlns:cx8="http://schemas.microsoft.com/office/drawing/2016/5/14/chartex" xmlns:mc="http://schemas.openxmlformats.org/markup-compatibility/2006" xmlns:aink="http://schemas.microsoft.com/office/drawing/2016/ink" xmlns:am3d="http://schemas.microsoft.com/office/drawing/2017/model3d" xmlns:o="urn:schemas-microsoft-com:office:office" xmlns:oel="http://schemas.microsoft.com/office/2019/extlst" xmlns:r="http://schemas.openxmlformats.org/officeDocument/2006/relationships" xmlns:m="http://schemas.openxmlformats.org/officeDocument/2006/math" xmlns:v="urn:schemas-microsoft-com:vml" xmlns:wp14="http://schemas.microsoft.com/office/word/2010/wordprocessingDrawing" xmlns:wp="http://schemas.openxmlformats.org/drawingml/2006/wordprocessingDrawing" xmlns:w10="urn:schemas-microsoft-com:office:word" xmlns:w="http://schemas.openxmlformats.org/wordprocessingml/2006/main" xmlns:w14="http://schemas.microsoft.com/office/word/2010/wordml" xmlns:w15="http://schemas.microsoft.com/office/word/2012/wordml" xmlns:w16cex="http://schemas.microsoft.com/office/word/2018/wordml/cex" xmlns:w16cid="http://schemas.microsoft.com/office/word/2016/wordml/cid" xmlns:w16="http://schemas.microsoft.com/office/word/2018/wordml" xmlns:w16sdtdh="http://schemas.microsoft.com/office/word/2020/wordml/sdtdatahash" xmlns:w16se="http://schemas.microsoft.com/office/word/2015/wordml/symex" xmlns:wpg="http://schemas.microsoft.com/office/word/2010/wordprocessingGroup" xmlns:wpi="http://schemas.microsoft.com/office/word/2010/wordprocessingInk" xmlns:wne="http://schemas.microsoft.com/office/word/2006/wordml" xmlns:wps="http://schemas.microsoft.com/office/word/2010/wordprocessingShape" mc:Ignorable="w14 w15 w16se w16cid w16 w16cex w16sdtdh wp14">
+<w:numbering xmlns:wpc="http://schemas.microsoft.com/office/word/2010/wordprocessingCanvas" xmlns:cx="http://schemas.microsoft.com/office/drawing/2014/chartex" xmlns:cx1="http://schemas.microsoft.com/office/drawing/2015/9/8/chartex" xmlns:cx2="http://schemas.microsoft.com/office/drawing/2015/10/21/chartex" xmlns:cx3="http://schemas.microsoft.com/office/drawing/2016/5/9/chartex" xmlns:cx4="http://schemas.microsoft.com/office/drawing/2016/5/10/chartex" xmlns:cx5="http://schemas.microsoft.com/office/drawing/2016/5/11/chartex" xmlns:cx6="http://schemas.microsoft.com/office/drawing/2016/5/12/chartex" xmlns:cx7="http://schemas.microsoft.com/office/drawing/2016/5/13/chartex" xmlns:cx8="http://schemas.microsoft.com/office/drawing/2016/5/14/chartex" xmlns:mc="http://schemas.openxmlformats.org/markup-compatibility/2006" xmlns:aink="http://schemas.microsoft.com/office/drawing/2016/ink" xmlns:am3d="http://schemas.microsoft.com/office/drawing/2017/model3d" xmlns:o="urn:schemas-microsoft-com:office:office" xmlns:oel="http://schemas.microsoft.com/office/2019/extlst" xmlns:r="http://schemas.openxmlformats.org/officeDocument/2006/relationships" xmlns:m="http://schemas.openxmlformats.org/officeDocument/2006/math" xmlns:v="urn:schemas-microsoft-com:vml" xmlns:wp14="http://schemas.microsoft.com/office/word/2010/wordprocessingDrawing" xmlns:wp="http://schemas.openxmlformats.org/drawingml/2006/wordprocessingDrawing" xmlns:w10="urn:schemas-microsoft-com:office:word" xmlns:w="http://schemas.openxmlformats.org/wordprocessingml/2006/main" xmlns:w14="http://schemas.microsoft.com/office/word/2010/wordml" xmlns:w15="http://schemas.microsoft.com/office/word/2012/wordml" xmlns:w16cex="http://schemas.microsoft.com/office/word/2018/wordml/cex" xmlns:w16cid="http://schemas.microsoft.com/office/word/2016/wordml/cid" xmlns:w16="http://schemas.microsoft.com/office/word/2018/wordml" xmlns:w16du="http://schemas.microsoft.com/office/word/2023/wordml/word16du" xmlns:w16sdtdh="http://schemas.microsoft.com/office/word/2020/wordml/sdtdatahash" xmlns:w16se="http://schemas.microsoft.com/office/word/2015/wordml/symex" xmlns:wpg="http://schemas.microsoft.com/office/word/2010/wordprocessingGroup" xmlns:wpi="http://schemas.microsoft.com/office/word/2010/wordprocessingInk" xmlns:wne="http://schemas.microsoft.com/office/word/2006/wordml" xmlns:wps="http://schemas.microsoft.com/office/word/2010/wordprocessingShape" mc:Ignorable="w14 w15 w16se w16cid w16 w16cex w16sdtdh w16du wp14">
   <w:abstractNum w:abstractNumId="0" w15:restartNumberingAfterBreak="0">
     <w:nsid w:val="0F4A3FD1"/>
     <w:multiLevelType w:val="hybridMultilevel"/>
@@ -489,6 +721,119 @@
       <w:lvlJc w:val="left"/>
       <w:pPr>
         <w:ind w:left="9000" w:hanging="360"/>
+      </w:pPr>
+      <w:rPr>
+        <w:rFonts w:ascii="Wingdings" w:hAnsi="Wingdings" w:hint="default"/>
+      </w:rPr>
+    </w:lvl>
+  </w:abstractNum>
+  <w:abstractNum w:abstractNumId="3" w15:restartNumberingAfterBreak="0">
+    <w:nsid w:val="75FF0024"/>
+    <w:multiLevelType w:val="hybridMultilevel"/>
+    <w:tmpl w:val="B51C712A"/>
+    <w:lvl w:ilvl="0" w:tplc="64FEC3A8">
+      <w:start w:val="25"/>
+      <w:numFmt w:val="bullet"/>
+      <w:lvlText w:val="-"/>
+      <w:lvlJc w:val="left"/>
+      <w:pPr>
+        <w:ind w:left="720" w:hanging="360"/>
+      </w:pPr>
+      <w:rPr>
+        <w:rFonts w:ascii="Aptos" w:eastAsiaTheme="minorHAnsi" w:hAnsi="Aptos" w:cstheme="minorBidi" w:hint="default"/>
+      </w:rPr>
+    </w:lvl>
+    <w:lvl w:ilvl="1" w:tplc="20000003" w:tentative="1">
+      <w:start w:val="1"/>
+      <w:numFmt w:val="bullet"/>
+      <w:lvlText w:val="o"/>
+      <w:lvlJc w:val="left"/>
+      <w:pPr>
+        <w:ind w:left="1440" w:hanging="360"/>
+      </w:pPr>
+      <w:rPr>
+        <w:rFonts w:ascii="Courier New" w:hAnsi="Courier New" w:cs="Courier New" w:hint="default"/>
+      </w:rPr>
+    </w:lvl>
+    <w:lvl w:ilvl="2" w:tplc="20000005" w:tentative="1">
+      <w:start w:val="1"/>
+      <w:numFmt w:val="bullet"/>
+      <w:lvlText w:val=""/>
+      <w:lvlJc w:val="left"/>
+      <w:pPr>
+        <w:ind w:left="2160" w:hanging="360"/>
+      </w:pPr>
+      <w:rPr>
+        <w:rFonts w:ascii="Wingdings" w:hAnsi="Wingdings" w:hint="default"/>
+      </w:rPr>
+    </w:lvl>
+    <w:lvl w:ilvl="3" w:tplc="20000001" w:tentative="1">
+      <w:start w:val="1"/>
+      <w:numFmt w:val="bullet"/>
+      <w:lvlText w:val=""/>
+      <w:lvlJc w:val="left"/>
+      <w:pPr>
+        <w:ind w:left="2880" w:hanging="360"/>
+      </w:pPr>
+      <w:rPr>
+        <w:rFonts w:ascii="Symbol" w:hAnsi="Symbol" w:hint="default"/>
+      </w:rPr>
+    </w:lvl>
+    <w:lvl w:ilvl="4" w:tplc="20000003" w:tentative="1">
+      <w:start w:val="1"/>
+      <w:numFmt w:val="bullet"/>
+      <w:lvlText w:val="o"/>
+      <w:lvlJc w:val="left"/>
+      <w:pPr>
+        <w:ind w:left="3600" w:hanging="360"/>
+      </w:pPr>
+      <w:rPr>
+        <w:rFonts w:ascii="Courier New" w:hAnsi="Courier New" w:cs="Courier New" w:hint="default"/>
+      </w:rPr>
+    </w:lvl>
+    <w:lvl w:ilvl="5" w:tplc="20000005" w:tentative="1">
+      <w:start w:val="1"/>
+      <w:numFmt w:val="bullet"/>
+      <w:lvlText w:val=""/>
+      <w:lvlJc w:val="left"/>
+      <w:pPr>
+        <w:ind w:left="4320" w:hanging="360"/>
+      </w:pPr>
+      <w:rPr>
+        <w:rFonts w:ascii="Wingdings" w:hAnsi="Wingdings" w:hint="default"/>
+      </w:rPr>
+    </w:lvl>
+    <w:lvl w:ilvl="6" w:tplc="20000001" w:tentative="1">
+      <w:start w:val="1"/>
+      <w:numFmt w:val="bullet"/>
+      <w:lvlText w:val=""/>
+      <w:lvlJc w:val="left"/>
+      <w:pPr>
+        <w:ind w:left="5040" w:hanging="360"/>
+      </w:pPr>
+      <w:rPr>
+        <w:rFonts w:ascii="Symbol" w:hAnsi="Symbol" w:hint="default"/>
+      </w:rPr>
+    </w:lvl>
+    <w:lvl w:ilvl="7" w:tplc="20000003" w:tentative="1">
+      <w:start w:val="1"/>
+      <w:numFmt w:val="bullet"/>
+      <w:lvlText w:val="o"/>
+      <w:lvlJc w:val="left"/>
+      <w:pPr>
+        <w:ind w:left="5760" w:hanging="360"/>
+      </w:pPr>
+      <w:rPr>
+        <w:rFonts w:ascii="Courier New" w:hAnsi="Courier New" w:cs="Courier New" w:hint="default"/>
+      </w:rPr>
+    </w:lvl>
+    <w:lvl w:ilvl="8" w:tplc="20000005" w:tentative="1">
+      <w:start w:val="1"/>
+      <w:numFmt w:val="bullet"/>
+      <w:lvlText w:val=""/>
+      <w:lvlJc w:val="left"/>
+      <w:pPr>
+        <w:ind w:left="6480" w:hanging="360"/>
       </w:pPr>
       <w:rPr>
         <w:rFonts w:ascii="Wingdings" w:hAnsi="Wingdings" w:hint="default"/>
@@ -504,11 +849,14 @@
   <w:num w:numId="3" w16cid:durableId="1236206715">
     <w:abstractNumId w:val="2"/>
   </w:num>
+  <w:num w:numId="4" w16cid:durableId="1781098890">
+    <w:abstractNumId w:val="3"/>
+  </w:num>
 </w:numbering>
 </file>
 
 <file path=word/styles.xml><?xml version="1.0" encoding="utf-8"?>
-<w:styles xmlns:mc="http://schemas.openxmlformats.org/markup-compatibility/2006" xmlns:r="http://schemas.openxmlformats.org/officeDocument/2006/relationships" xmlns:w="http://schemas.openxmlformats.org/wordprocessingml/2006/main" xmlns:w14="http://schemas.microsoft.com/office/word/2010/wordml" xmlns:w15="http://schemas.microsoft.com/office/word/2012/wordml" xmlns:w16cex="http://schemas.microsoft.com/office/word/2018/wordml/cex" xmlns:w16cid="http://schemas.microsoft.com/office/word/2016/wordml/cid" xmlns:w16="http://schemas.microsoft.com/office/word/2018/wordml" xmlns:w16sdtdh="http://schemas.microsoft.com/office/word/2020/wordml/sdtdatahash" xmlns:w16se="http://schemas.microsoft.com/office/word/2015/wordml/symex" mc:Ignorable="w14 w15 w16se w16cid w16 w16cex w16sdtdh">
+<w:styles xmlns:mc="http://schemas.openxmlformats.org/markup-compatibility/2006" xmlns:r="http://schemas.openxmlformats.org/officeDocument/2006/relationships" xmlns:w="http://schemas.openxmlformats.org/wordprocessingml/2006/main" xmlns:w14="http://schemas.microsoft.com/office/word/2010/wordml" xmlns:w15="http://schemas.microsoft.com/office/word/2012/wordml" xmlns:w16cex="http://schemas.microsoft.com/office/word/2018/wordml/cex" xmlns:w16cid="http://schemas.microsoft.com/office/word/2016/wordml/cid" xmlns:w16="http://schemas.microsoft.com/office/word/2018/wordml" xmlns:w16du="http://schemas.microsoft.com/office/word/2023/wordml/word16du" xmlns:w16sdtdh="http://schemas.microsoft.com/office/word/2020/wordml/sdtdatahash" xmlns:w16se="http://schemas.microsoft.com/office/word/2015/wordml/symex" mc:Ignorable="w14 w15 w16se w16cid w16 w16cex w16sdtdh w16du">
   <w:docDefaults>
     <w:rPrDefault>
       <w:rPr>
@@ -907,6 +1255,7 @@
   <w:style w:type="paragraph" w:default="1" w:styleId="Normal">
     <w:name w:val="Normal"/>
     <w:qFormat/>
+    <w:rsid w:val="00582529"/>
   </w:style>
   <w:style w:type="paragraph" w:styleId="Heading1">
     <w:name w:val="heading 1"/>

</xml_diff>

<commit_message>
finished the basic sandwich, working on animations
</commit_message>
<xml_diff>
--- a/other/proces-doc/PROCES DOCUMENT.docx
+++ b/other/proces-doc/PROCES DOCUMENT.docx
@@ -4,7 +4,7 @@
   <w:body>
     <w:p>
       <w:pPr>
-        <w:ind w:left="2160" w:firstLine="720"/>
+        <w:jc w:val="center"/>
         <w:rPr>
           <w:lang w:val="nl-NL"/>
         </w:rPr>
@@ -27,19 +27,27 @@
         <w:rPr>
           <w:lang w:val="nl-NL"/>
         </w:rPr>
-        <w:t>(engels</w:t>
-      </w:r>
-      <w:r>
-        <w:rPr>
-          <w:lang w:val="nl-NL"/>
-        </w:rPr>
-        <w:t xml:space="preserve">, </w:t>
-      </w:r>
-      <w:r>
-        <w:rPr>
-          <w:lang w:val="nl-NL"/>
-        </w:rPr>
-        <w:t>nederlands door elkaar, afbee</w:t>
+        <w:t>Van sterre romeijn VMT1D</w:t>
+      </w:r>
+    </w:p>
+    <w:p>
+      <w:pPr>
+        <w:jc w:val="center"/>
+        <w:rPr>
+          <w:lang w:val="nl-NL"/>
+        </w:rPr>
+      </w:pPr>
+      <w:r>
+        <w:rPr>
+          <w:lang w:val="nl-NL"/>
+        </w:rPr>
+        <w:t>(</w:t>
+      </w:r>
+      <w:r>
+        <w:rPr>
+          <w:lang w:val="nl-NL"/>
+        </w:rPr>
+        <w:t>afbee</w:t>
       </w:r>
       <w:r>
         <w:rPr>
@@ -118,7 +126,104 @@
         <w:rPr>
           <w:lang w:val="nl-NL"/>
         </w:rPr>
-        <w:t>Eerste schets in lijnen en in figma, moet nog het project slinger ding maken maar ik heb al mijn idee besproken en de docent vind het een go tot die GROOW slinger af is.</w:t>
+        <w:t>Eerste</w:t>
+      </w:r>
+      <w:r>
+        <w:rPr>
+          <w:lang w:val="nl-NL"/>
+        </w:rPr>
+        <w:t xml:space="preserve"> </w:t>
+      </w:r>
+      <w:r>
+        <w:rPr>
+          <w:lang w:val="nl-NL"/>
+        </w:rPr>
+        <w:t xml:space="preserve">schets </w:t>
+      </w:r>
+      <w:r>
+        <w:rPr>
+          <w:lang w:val="nl-NL"/>
+        </w:rPr>
+        <w:t>op papier</w:t>
+      </w:r>
+      <w:r>
+        <w:rPr>
+          <w:lang w:val="nl-NL"/>
+        </w:rPr>
+        <w:t xml:space="preserve"> en in figma, moet nog het project slinger ding maken maar ik heb al mijn idee besproken en de docent vind het een go tot die GROOW slinger af is.</w:t>
+      </w:r>
+    </w:p>
+    <w:p>
+      <w:pPr>
+        <w:rPr>
+          <w:lang w:val="nl-NL"/>
+        </w:rPr>
+      </w:pPr>
+      <w:r>
+        <w:rPr>
+          <w:noProof/>
+        </w:rPr>
+        <w:drawing>
+          <wp:inline distT="0" distB="0" distL="0" distR="0" wp14:anchorId="282C463D" wp14:editId="3DFE14EF">
+            <wp:extent cx="1754155" cy="1161015"/>
+            <wp:effectExtent l="0" t="0" r="0" b="1270"/>
+            <wp:docPr id="34879114" name="Picture 2" descr="A diagram of a diagram of food&#10;&#10;Description automatically generated"/>
+            <wp:cNvGraphicFramePr>
+              <a:graphicFrameLocks xmlns:a="http://schemas.openxmlformats.org/drawingml/2006/main" noChangeAspect="1"/>
+            </wp:cNvGraphicFramePr>
+            <a:graphic xmlns:a="http://schemas.openxmlformats.org/drawingml/2006/main">
+              <a:graphicData uri="http://schemas.openxmlformats.org/drawingml/2006/picture">
+                <pic:pic xmlns:pic="http://schemas.openxmlformats.org/drawingml/2006/picture">
+                  <pic:nvPicPr>
+                    <pic:cNvPr id="34879114" name="Picture 2" descr="A diagram of a diagram of food&#10;&#10;Description automatically generated"/>
+                    <pic:cNvPicPr>
+                      <a:picLocks noChangeAspect="1" noChangeArrowheads="1"/>
+                    </pic:cNvPicPr>
+                  </pic:nvPicPr>
+                  <pic:blipFill>
+                    <a:blip r:embed="rId5" cstate="print">
+                      <a:extLst>
+                        <a:ext uri="{28A0092B-C50C-407E-A947-70E740481C1C}">
+                          <a14:useLocalDpi xmlns:a14="http://schemas.microsoft.com/office/drawing/2010/main" val="0"/>
+                        </a:ext>
+                      </a:extLst>
+                    </a:blip>
+                    <a:srcRect/>
+                    <a:stretch>
+                      <a:fillRect/>
+                    </a:stretch>
+                  </pic:blipFill>
+                  <pic:spPr bwMode="auto">
+                    <a:xfrm>
+                      <a:off x="0" y="0"/>
+                      <a:ext cx="1764863" cy="1168102"/>
+                    </a:xfrm>
+                    <a:prstGeom prst="rect">
+                      <a:avLst/>
+                    </a:prstGeom>
+                    <a:noFill/>
+                    <a:ln>
+                      <a:noFill/>
+                    </a:ln>
+                  </pic:spPr>
+                </pic:pic>
+              </a:graphicData>
+            </a:graphic>
+          </wp:inline>
+        </w:drawing>
+      </w:r>
+    </w:p>
+    <w:p>
+      <w:pPr>
+        <w:rPr>
+          <w:lang w:val="nl-NL"/>
+        </w:rPr>
+      </w:pPr>
+      <w:r>
+        <w:rPr>
+          <w:lang w:val="nl-NL"/>
+        </w:rPr>
+        <w:t>^dat is het idee een beetje maar dan word het een beterham in plaats van een blok</w:t>
       </w:r>
     </w:p>
     <w:p>
@@ -204,6 +309,108 @@
         <w:rPr>
           <w:lang w:val="nl-NL"/>
         </w:rPr>
+        <w:t>16/03/2024</w:t>
+      </w:r>
+    </w:p>
+    <w:p>
+      <w:pPr>
+        <w:rPr>
+          <w:lang w:val="nl-NL"/>
+        </w:rPr>
+      </w:pPr>
+      <w:r>
+        <w:rPr>
+          <w:lang w:val="nl-NL"/>
+        </w:rPr>
+        <w:t>Hier is het eerste digitale design (</w:t>
+      </w:r>
+      <w:r>
+        <w:t>waarschijnlijk gaat die nog veranderen</w:t>
+      </w:r>
+      <w:r>
+        <w:rPr>
+          <w:lang w:val="nl-NL"/>
+        </w:rPr>
+        <w:t>)</w:t>
+      </w:r>
+    </w:p>
+    <w:p>
+      <w:pPr>
+        <w:rPr>
+          <w:lang w:val="nl-NL"/>
+        </w:rPr>
+      </w:pPr>
+      <w:r>
+        <w:rPr>
+          <w:noProof/>
+        </w:rPr>
+        <w:drawing>
+          <wp:inline distT="0" distB="0" distL="0" distR="0" wp14:anchorId="6A6CAF8C" wp14:editId="70B7A232">
+            <wp:extent cx="1612647" cy="809897"/>
+            <wp:effectExtent l="0" t="0" r="6985" b="9525"/>
+            <wp:docPr id="784489255" name="Picture 1" descr="A drawing of a piece of bread&#10;&#10;Description automatically generated"/>
+            <wp:cNvGraphicFramePr>
+              <a:graphicFrameLocks xmlns:a="http://schemas.openxmlformats.org/drawingml/2006/main" noChangeAspect="1"/>
+            </wp:cNvGraphicFramePr>
+            <a:graphic xmlns:a="http://schemas.openxmlformats.org/drawingml/2006/main">
+              <a:graphicData uri="http://schemas.openxmlformats.org/drawingml/2006/picture">
+                <pic:pic xmlns:pic="http://schemas.openxmlformats.org/drawingml/2006/picture">
+                  <pic:nvPicPr>
+                    <pic:cNvPr id="784489255" name="Picture 1" descr="A drawing of a piece of bread&#10;&#10;Description automatically generated"/>
+                    <pic:cNvPicPr>
+                      <a:picLocks noChangeAspect="1" noChangeArrowheads="1"/>
+                    </pic:cNvPicPr>
+                  </pic:nvPicPr>
+                  <pic:blipFill>
+                    <a:blip r:embed="rId6" cstate="print">
+                      <a:extLst>
+                        <a:ext uri="{28A0092B-C50C-407E-A947-70E740481C1C}">
+                          <a14:useLocalDpi xmlns:a14="http://schemas.microsoft.com/office/drawing/2010/main" val="0"/>
+                        </a:ext>
+                      </a:extLst>
+                    </a:blip>
+                    <a:srcRect/>
+                    <a:stretch>
+                      <a:fillRect/>
+                    </a:stretch>
+                  </pic:blipFill>
+                  <pic:spPr bwMode="auto">
+                    <a:xfrm>
+                      <a:off x="0" y="0"/>
+                      <a:ext cx="1626875" cy="817042"/>
+                    </a:xfrm>
+                    <a:prstGeom prst="rect">
+                      <a:avLst/>
+                    </a:prstGeom>
+                    <a:noFill/>
+                    <a:ln>
+                      <a:noFill/>
+                    </a:ln>
+                  </pic:spPr>
+                </pic:pic>
+              </a:graphicData>
+            </a:graphic>
+          </wp:inline>
+        </w:drawing>
+      </w:r>
+    </w:p>
+    <w:p>
+      <w:pPr>
+        <w:rPr>
+          <w:lang w:val="nl-NL"/>
+        </w:rPr>
+      </w:pPr>
+    </w:p>
+    <w:p>
+      <w:pPr>
+        <w:rPr>
+          <w:lang w:val="nl-NL"/>
+        </w:rPr>
+      </w:pPr>
+      <w:r>
+        <w:rPr>
+          <w:lang w:val="nl-NL"/>
+        </w:rPr>
         <w:t>20/03/2024</w:t>
       </w:r>
     </w:p>
@@ -226,30 +433,314 @@
           <w:lang w:val="nl-NL"/>
         </w:rPr>
       </w:pPr>
-    </w:p>
-    <w:p>
-      <w:pPr>
-        <w:rPr>
-          <w:lang w:val="nl-NL"/>
-        </w:rPr>
-      </w:pPr>
-      <w:r>
-        <w:rPr>
-          <w:lang w:val="nl-NL"/>
-        </w:rPr>
-        <w:t>2</w:t>
-      </w:r>
-      <w:r>
-        <w:rPr>
-          <w:lang w:val="nl-NL"/>
-        </w:rPr>
-        <w:t>5</w:t>
-      </w:r>
-      <w:r>
-        <w:rPr>
-          <w:lang w:val="nl-NL"/>
-        </w:rPr>
-        <w:t>/03/2024</w:t>
+      <w:r>
+        <w:rPr>
+          <w:lang w:val="nl-NL"/>
+        </w:rPr>
+        <w:drawing>
+          <wp:inline distT="0" distB="0" distL="0" distR="0" wp14:anchorId="50F92AA3" wp14:editId="157EBB8C">
+            <wp:extent cx="5731510" cy="1384300"/>
+            <wp:effectExtent l="0" t="0" r="2540" b="6350"/>
+            <wp:docPr id="1631856672" name="Picture 1" descr="A video game of a sandwich&#10;&#10;Description automatically generated"/>
+            <wp:cNvGraphicFramePr>
+              <a:graphicFrameLocks xmlns:a="http://schemas.openxmlformats.org/drawingml/2006/main" noChangeAspect="1"/>
+            </wp:cNvGraphicFramePr>
+            <a:graphic xmlns:a="http://schemas.openxmlformats.org/drawingml/2006/main">
+              <a:graphicData uri="http://schemas.openxmlformats.org/drawingml/2006/picture">
+                <pic:pic xmlns:pic="http://schemas.openxmlformats.org/drawingml/2006/picture">
+                  <pic:nvPicPr>
+                    <pic:cNvPr id="1631856672" name="Picture 1" descr="A video game of a sandwich&#10;&#10;Description automatically generated"/>
+                    <pic:cNvPicPr/>
+                  </pic:nvPicPr>
+                  <pic:blipFill>
+                    <a:blip r:embed="rId7"/>
+                    <a:stretch>
+                      <a:fillRect/>
+                    </a:stretch>
+                  </pic:blipFill>
+                  <pic:spPr>
+                    <a:xfrm>
+                      <a:off x="0" y="0"/>
+                      <a:ext cx="5731510" cy="1384300"/>
+                    </a:xfrm>
+                    <a:prstGeom prst="rect">
+                      <a:avLst/>
+                    </a:prstGeom>
+                  </pic:spPr>
+                </pic:pic>
+              </a:graphicData>
+            </a:graphic>
+          </wp:inline>
+        </w:drawing>
+      </w:r>
+    </w:p>
+    <w:p>
+      <w:pPr>
+        <w:rPr>
+          <w:lang w:val="nl-NL"/>
+        </w:rPr>
+      </w:pPr>
+    </w:p>
+    <w:p>
+      <w:pPr>
+        <w:rPr>
+          <w:lang w:val="nl-NL"/>
+        </w:rPr>
+      </w:pPr>
+      <w:r>
+        <w:rPr>
+          <w:lang w:val="nl-NL"/>
+        </w:rPr>
+        <w:t>21/03/2024</w:t>
+      </w:r>
+    </w:p>
+    <w:p>
+      <w:pPr>
+        <w:rPr>
+          <w:lang w:val="nl-NL"/>
+        </w:rPr>
+      </w:pPr>
+      <w:r>
+        <w:rPr>
+          <w:lang w:val="nl-NL"/>
+        </w:rPr>
+        <w:t>Ik ben bogonnen aan het project, het is zeker nog niet heel veel maar dat is niet erg</w:t>
+      </w:r>
+    </w:p>
+    <w:p>
+      <w:pPr>
+        <w:rPr>
+          <w:lang w:val="nl-NL"/>
+        </w:rPr>
+      </w:pPr>
+    </w:p>
+    <w:p>
+      <w:pPr>
+        <w:rPr>
+          <w:lang w:val="nl-NL"/>
+        </w:rPr>
+      </w:pPr>
+      <w:r>
+        <w:rPr>
+          <w:lang w:val="nl-NL"/>
+        </w:rPr>
+        <w:t>23/03/2024</w:t>
+      </w:r>
+    </w:p>
+    <w:p>
+      <w:pPr>
+        <w:rPr>
+          <w:lang w:val="nl-NL"/>
+        </w:rPr>
+      </w:pPr>
+      <w:r>
+        <w:rPr>
+          <w:lang w:val="nl-NL"/>
+        </w:rPr>
+        <w:t xml:space="preserve">Ik heb de laadanimatie aan het begin gemaakt en </w:t>
+      </w:r>
+      <w:r>
+        <w:rPr>
+          <w:lang w:val="nl-NL"/>
+        </w:rPr>
+        <w:t>twee posterd getekend, ik denk dat het de tweede gaat worden, die heefd wat meer karakter en actie.</w:t>
+      </w:r>
+    </w:p>
+    <w:p>
+      <w:r>
+        <w:rPr>
+          <w:noProof/>
+        </w:rPr>
+        <w:drawing>
+          <wp:inline distT="0" distB="0" distL="0" distR="0" wp14:anchorId="0FCC25DC" wp14:editId="7E4E8311">
+            <wp:extent cx="1340550" cy="1787746"/>
+            <wp:effectExtent l="0" t="0" r="0" b="3175"/>
+            <wp:docPr id="473372872" name="Picture 3" descr="A sandwich with a sandwich on it&#10;&#10;Description automatically generated"/>
+            <wp:cNvGraphicFramePr>
+              <a:graphicFrameLocks xmlns:a="http://schemas.openxmlformats.org/drawingml/2006/main" noChangeAspect="1"/>
+            </wp:cNvGraphicFramePr>
+            <a:graphic xmlns:a="http://schemas.openxmlformats.org/drawingml/2006/main">
+              <a:graphicData uri="http://schemas.openxmlformats.org/drawingml/2006/picture">
+                <pic:pic xmlns:pic="http://schemas.openxmlformats.org/drawingml/2006/picture">
+                  <pic:nvPicPr>
+                    <pic:cNvPr id="473372872" name="Picture 3" descr="A sandwich with a sandwich on it&#10;&#10;Description automatically generated"/>
+                    <pic:cNvPicPr>
+                      <a:picLocks noChangeAspect="1" noChangeArrowheads="1"/>
+                    </pic:cNvPicPr>
+                  </pic:nvPicPr>
+                  <pic:blipFill>
+                    <a:blip r:embed="rId8" cstate="print">
+                      <a:extLst>
+                        <a:ext uri="{28A0092B-C50C-407E-A947-70E740481C1C}">
+                          <a14:useLocalDpi xmlns:a14="http://schemas.microsoft.com/office/drawing/2010/main" val="0"/>
+                        </a:ext>
+                      </a:extLst>
+                    </a:blip>
+                    <a:srcRect/>
+                    <a:stretch>
+                      <a:fillRect/>
+                    </a:stretch>
+                  </pic:blipFill>
+                  <pic:spPr bwMode="auto">
+                    <a:xfrm>
+                      <a:off x="0" y="0"/>
+                      <a:ext cx="1346318" cy="1795438"/>
+                    </a:xfrm>
+                    <a:prstGeom prst="rect">
+                      <a:avLst/>
+                    </a:prstGeom>
+                    <a:noFill/>
+                    <a:ln>
+                      <a:noFill/>
+                    </a:ln>
+                  </pic:spPr>
+                </pic:pic>
+              </a:graphicData>
+            </a:graphic>
+          </wp:inline>
+        </w:drawing>
+      </w:r>
+      <w:r>
+        <w:t xml:space="preserve"> </w:t>
+      </w:r>
+      <w:r>
+        <w:rPr>
+          <w:noProof/>
+        </w:rPr>
+        <w:drawing>
+          <wp:inline distT="0" distB="0" distL="0" distR="0" wp14:anchorId="534DC339" wp14:editId="16455EB2">
+            <wp:extent cx="1332411" cy="1776302"/>
+            <wp:effectExtent l="0" t="0" r="1270" b="0"/>
+            <wp:docPr id="1123066686" name="Picture 4" descr="A sandwich with lettuce and tomato slices&#10;&#10;Description automatically generated"/>
+            <wp:cNvGraphicFramePr>
+              <a:graphicFrameLocks xmlns:a="http://schemas.openxmlformats.org/drawingml/2006/main" noChangeAspect="1"/>
+            </wp:cNvGraphicFramePr>
+            <a:graphic xmlns:a="http://schemas.openxmlformats.org/drawingml/2006/main">
+              <a:graphicData uri="http://schemas.openxmlformats.org/drawingml/2006/picture">
+                <pic:pic xmlns:pic="http://schemas.openxmlformats.org/drawingml/2006/picture">
+                  <pic:nvPicPr>
+                    <pic:cNvPr id="1123066686" name="Picture 4" descr="A sandwich with lettuce and tomato slices&#10;&#10;Description automatically generated"/>
+                    <pic:cNvPicPr>
+                      <a:picLocks noChangeAspect="1" noChangeArrowheads="1"/>
+                    </pic:cNvPicPr>
+                  </pic:nvPicPr>
+                  <pic:blipFill>
+                    <a:blip r:embed="rId9" cstate="print">
+                      <a:extLst>
+                        <a:ext uri="{28A0092B-C50C-407E-A947-70E740481C1C}">
+                          <a14:useLocalDpi xmlns:a14="http://schemas.microsoft.com/office/drawing/2010/main" val="0"/>
+                        </a:ext>
+                      </a:extLst>
+                    </a:blip>
+                    <a:srcRect/>
+                    <a:stretch>
+                      <a:fillRect/>
+                    </a:stretch>
+                  </pic:blipFill>
+                  <pic:spPr bwMode="auto">
+                    <a:xfrm>
+                      <a:off x="0" y="0"/>
+                      <a:ext cx="1352573" cy="1803181"/>
+                    </a:xfrm>
+                    <a:prstGeom prst="rect">
+                      <a:avLst/>
+                    </a:prstGeom>
+                    <a:noFill/>
+                    <a:ln>
+                      <a:noFill/>
+                    </a:ln>
+                  </pic:spPr>
+                </pic:pic>
+              </a:graphicData>
+            </a:graphic>
+          </wp:inline>
+        </w:drawing>
+      </w:r>
+    </w:p>
+    <w:p/>
+    <w:p>
+      <w:r>
+        <w:t>Hier is de laad animatie (ik hoop dat hij het doet, als je aleen maar een blauw/groen vak ziet, doet hij het niet :p )</w:t>
+      </w:r>
+    </w:p>
+    <w:p>
+      <w:pPr>
+        <w:rPr>
+          <w:lang w:val="nl-NL"/>
+        </w:rPr>
+      </w:pPr>
+      <w:r>
+        <w:rPr>
+          <w:noProof/>
+        </w:rPr>
+        <w:drawing>
+          <wp:inline distT="0" distB="0" distL="0" distR="0" wp14:anchorId="0A29BAAA" wp14:editId="79F48B7D">
+            <wp:extent cx="1403324" cy="1403324"/>
+            <wp:effectExtent l="0" t="0" r="6985" b="6985"/>
+            <wp:docPr id="1468452393" name="Picture 5" descr="A green square with white text&#10;&#10;Description automatically generated with medium confidence"/>
+            <wp:cNvGraphicFramePr>
+              <a:graphicFrameLocks xmlns:a="http://schemas.openxmlformats.org/drawingml/2006/main" noChangeAspect="1"/>
+            </wp:cNvGraphicFramePr>
+            <a:graphic xmlns:a="http://schemas.openxmlformats.org/drawingml/2006/main">
+              <a:graphicData uri="http://schemas.openxmlformats.org/drawingml/2006/picture">
+                <pic:pic xmlns:pic="http://schemas.openxmlformats.org/drawingml/2006/picture">
+                  <pic:nvPicPr>
+                    <pic:cNvPr id="1468452393" name="Picture 5" descr="A green square with white text&#10;&#10;Description automatically generated with medium confidence"/>
+                    <pic:cNvPicPr>
+                      <a:picLocks noChangeAspect="1" noChangeArrowheads="1"/>
+                    </pic:cNvPicPr>
+                  </pic:nvPicPr>
+                  <pic:blipFill>
+                    <a:blip r:embed="rId10" cstate="print">
+                      <a:extLst>
+                        <a:ext uri="{28A0092B-C50C-407E-A947-70E740481C1C}">
+                          <a14:useLocalDpi xmlns:a14="http://schemas.microsoft.com/office/drawing/2010/main" val="0"/>
+                        </a:ext>
+                      </a:extLst>
+                    </a:blip>
+                    <a:srcRect/>
+                    <a:stretch>
+                      <a:fillRect/>
+                    </a:stretch>
+                  </pic:blipFill>
+                  <pic:spPr bwMode="auto">
+                    <a:xfrm>
+                      <a:off x="0" y="0"/>
+                      <a:ext cx="1404681" cy="1404681"/>
+                    </a:xfrm>
+                    <a:prstGeom prst="rect">
+                      <a:avLst/>
+                    </a:prstGeom>
+                    <a:noFill/>
+                    <a:ln>
+                      <a:noFill/>
+                    </a:ln>
+                  </pic:spPr>
+                </pic:pic>
+              </a:graphicData>
+            </a:graphic>
+          </wp:inline>
+        </w:drawing>
+      </w:r>
+    </w:p>
+    <w:p>
+      <w:pPr>
+        <w:rPr>
+          <w:lang w:val="nl-NL"/>
+        </w:rPr>
+      </w:pPr>
+    </w:p>
+    <w:p>
+      <w:pPr>
+        <w:rPr>
+          <w:lang w:val="nl-NL"/>
+        </w:rPr>
+      </w:pPr>
+      <w:r>
+        <w:rPr>
+          <w:lang w:val="nl-NL"/>
+        </w:rPr>
+        <w:t>25/03/2024</w:t>
       </w:r>
     </w:p>
     <w:p>
@@ -343,41 +834,621 @@
           <w:lang w:val="nl-NL"/>
         </w:rPr>
       </w:pPr>
-    </w:p>
-    <w:p>
-      <w:pPr>
-        <w:rPr>
-          <w:lang w:val="nl-NL"/>
-        </w:rPr>
-      </w:pPr>
-    </w:p>
-    <w:p>
-      <w:pPr>
-        <w:rPr>
-          <w:lang w:val="nl-NL"/>
-        </w:rPr>
-      </w:pPr>
-    </w:p>
-    <w:p>
-      <w:pPr>
-        <w:rPr>
-          <w:lang w:val="nl-NL"/>
-        </w:rPr>
-      </w:pPr>
-    </w:p>
-    <w:p>
-      <w:pPr>
-        <w:rPr>
-          <w:lang w:val="nl-NL"/>
-        </w:rPr>
-      </w:pPr>
-    </w:p>
-    <w:p>
-      <w:pPr>
-        <w:rPr>
-          <w:lang w:val="nl-NL"/>
-        </w:rPr>
-      </w:pPr>
+      <w:r>
+        <w:rPr>
+          <w:lang w:val="nl-NL"/>
+        </w:rPr>
+        <w:t>Nee het is goed zo</w:t>
+      </w:r>
+    </w:p>
+    <w:p>
+      <w:pPr>
+        <w:pStyle w:val="ListParagraph"/>
+        <w:numPr>
+          <w:ilvl w:val="0"/>
+          <w:numId w:val="4"/>
+        </w:numPr>
+        <w:rPr>
+          <w:lang w:val="nl-NL"/>
+        </w:rPr>
+      </w:pPr>
+      <w:r>
+        <w:rPr>
+          <w:lang w:val="nl-NL"/>
+        </w:rPr>
+        <w:t>Ja het is een erg origineel idee</w:t>
+      </w:r>
+    </w:p>
+    <w:p>
+      <w:pPr>
+        <w:rPr>
+          <w:lang w:val="nl-NL"/>
+        </w:rPr>
+      </w:pPr>
+    </w:p>
+    <w:p>
+      <w:pPr>
+        <w:rPr>
+          <w:lang w:val="nl-NL"/>
+        </w:rPr>
+      </w:pPr>
+      <w:r>
+        <w:rPr>
+          <w:lang w:val="nl-NL"/>
+        </w:rPr>
+        <w:t>27/03/2024</w:t>
+      </w:r>
+    </w:p>
+    <w:p>
+      <w:pPr>
+        <w:rPr>
+          <w:lang w:val="nl-NL"/>
+        </w:rPr>
+      </w:pPr>
+      <w:r>
+        <w:rPr>
+          <w:lang w:val="nl-NL"/>
+        </w:rPr>
+        <w:t>Ik heb al een hele boterham gemaakt</w:t>
+      </w:r>
+      <w:r>
+        <w:rPr>
+          <w:lang w:val="nl-NL"/>
+        </w:rPr>
+        <w:t xml:space="preserve"> en ik was er achter gekomen dat de figma schets en de digitale schets niet meer overeen kwamen dus ik heb de digitale schets aangepast dis is hoe die nu is</w:t>
+      </w:r>
+    </w:p>
+    <w:p>
+      <w:pPr>
+        <w:rPr>
+          <w:lang w:val="nl-NL"/>
+        </w:rPr>
+      </w:pPr>
+      <w:r>
+        <w:rPr>
+          <w:lang w:val="nl-NL"/>
+        </w:rPr>
+        <w:drawing>
+          <wp:inline distT="0" distB="0" distL="0" distR="0" wp14:anchorId="522B4D6E" wp14:editId="797130FC">
+            <wp:extent cx="1730035" cy="933061"/>
+            <wp:effectExtent l="0" t="0" r="3810" b="635"/>
+            <wp:docPr id="463628106" name="Picture 1" descr="A drawing of a piece of paper&#10;&#10;Description automatically generated"/>
+            <wp:cNvGraphicFramePr>
+              <a:graphicFrameLocks xmlns:a="http://schemas.openxmlformats.org/drawingml/2006/main" noChangeAspect="1"/>
+            </wp:cNvGraphicFramePr>
+            <a:graphic xmlns:a="http://schemas.openxmlformats.org/drawingml/2006/main">
+              <a:graphicData uri="http://schemas.openxmlformats.org/drawingml/2006/picture">
+                <pic:pic xmlns:pic="http://schemas.openxmlformats.org/drawingml/2006/picture">
+                  <pic:nvPicPr>
+                    <pic:cNvPr id="463628106" name="Picture 1" descr="A drawing of a piece of paper&#10;&#10;Description automatically generated"/>
+                    <pic:cNvPicPr/>
+                  </pic:nvPicPr>
+                  <pic:blipFill>
+                    <a:blip r:embed="rId11"/>
+                    <a:stretch>
+                      <a:fillRect/>
+                    </a:stretch>
+                  </pic:blipFill>
+                  <pic:spPr>
+                    <a:xfrm>
+                      <a:off x="0" y="0"/>
+                      <a:ext cx="1739195" cy="938001"/>
+                    </a:xfrm>
+                    <a:prstGeom prst="rect">
+                      <a:avLst/>
+                    </a:prstGeom>
+                  </pic:spPr>
+                </pic:pic>
+              </a:graphicData>
+            </a:graphic>
+          </wp:inline>
+        </w:drawing>
+      </w:r>
+    </w:p>
+    <w:p>
+      <w:pPr>
+        <w:rPr>
+          <w:lang w:val="nl-NL"/>
+        </w:rPr>
+      </w:pPr>
+      <w:r>
+        <w:rPr>
+          <w:lang w:val="nl-NL"/>
+        </w:rPr>
+        <w:t>^de kleuren zijn voor mezelf en komen neit zo in de website</w:t>
+      </w:r>
+    </w:p>
+    <w:p>
+      <w:pPr>
+        <w:rPr>
+          <w:lang w:val="nl-NL"/>
+        </w:rPr>
+      </w:pPr>
+    </w:p>
+    <w:p>
+      <w:pPr>
+        <w:rPr>
+          <w:lang w:val="nl-NL"/>
+        </w:rPr>
+      </w:pPr>
+      <w:r>
+        <w:rPr>
+          <w:lang w:val="nl-NL"/>
+        </w:rPr>
+        <w:t>01/04/2024</w:t>
+      </w:r>
+    </w:p>
+    <w:p>
+      <w:pPr>
+        <w:rPr>
+          <w:lang w:val="nl-NL"/>
+        </w:rPr>
+      </w:pPr>
+      <w:r>
+        <w:rPr>
+          <w:lang w:val="nl-NL"/>
+        </w:rPr>
+        <w:t>Dit is een beetje een grote sprong van net maar dat maakt niet uit, ik  heb de plak onbekent vlees gemaakt de kleuren verandered zodat het er was beter uit ziet.</w:t>
+      </w:r>
+    </w:p>
+    <w:p>
+      <w:pPr>
+        <w:rPr>
+          <w:lang w:val="nl-NL"/>
+        </w:rPr>
+      </w:pPr>
+    </w:p>
+    <w:p>
+      <w:pPr>
+        <w:rPr>
+          <w:lang w:val="nl-NL"/>
+        </w:rPr>
+      </w:pPr>
+      <w:r>
+        <w:rPr>
+          <w:lang w:val="nl-NL"/>
+        </w:rPr>
+        <w:t>02/04/2024</w:t>
+      </w:r>
+    </w:p>
+    <w:p>
+      <w:pPr>
+        <w:rPr>
+          <w:lang w:val="nl-NL"/>
+        </w:rPr>
+      </w:pPr>
+      <w:r>
+        <w:rPr>
+          <w:lang w:val="nl-NL"/>
+        </w:rPr>
+        <w:t>Ik heb vandaag alleen een favicon gemaakt</w:t>
+      </w:r>
+    </w:p>
+    <w:p>
+      <w:pPr>
+        <w:rPr>
+          <w:lang w:val="nl-NL"/>
+        </w:rPr>
+      </w:pPr>
+      <w:r>
+        <w:rPr>
+          <w:noProof/>
+        </w:rPr>
+        <w:drawing>
+          <wp:inline distT="0" distB="0" distL="0" distR="0" wp14:anchorId="2484CF9F" wp14:editId="6B6CB881">
+            <wp:extent cx="933061" cy="933061"/>
+            <wp:effectExtent l="0" t="0" r="635" b="635"/>
+            <wp:docPr id="2081067581" name="Picture 6" descr="A circle with multiple stripes&#10;&#10;Description automatically generated"/>
+            <wp:cNvGraphicFramePr>
+              <a:graphicFrameLocks xmlns:a="http://schemas.openxmlformats.org/drawingml/2006/main" noChangeAspect="1"/>
+            </wp:cNvGraphicFramePr>
+            <a:graphic xmlns:a="http://schemas.openxmlformats.org/drawingml/2006/main">
+              <a:graphicData uri="http://schemas.openxmlformats.org/drawingml/2006/picture">
+                <pic:pic xmlns:pic="http://schemas.openxmlformats.org/drawingml/2006/picture">
+                  <pic:nvPicPr>
+                    <pic:cNvPr id="2081067581" name="Picture 6" descr="A circle with multiple stripes&#10;&#10;Description automatically generated"/>
+                    <pic:cNvPicPr>
+                      <a:picLocks noChangeAspect="1" noChangeArrowheads="1"/>
+                    </pic:cNvPicPr>
+                  </pic:nvPicPr>
+                  <pic:blipFill>
+                    <a:blip r:embed="rId12" cstate="print">
+                      <a:extLst>
+                        <a:ext uri="{28A0092B-C50C-407E-A947-70E740481C1C}">
+                          <a14:useLocalDpi xmlns:a14="http://schemas.microsoft.com/office/drawing/2010/main" val="0"/>
+                        </a:ext>
+                      </a:extLst>
+                    </a:blip>
+                    <a:srcRect/>
+                    <a:stretch>
+                      <a:fillRect/>
+                    </a:stretch>
+                  </pic:blipFill>
+                  <pic:spPr bwMode="auto">
+                    <a:xfrm>
+                      <a:off x="0" y="0"/>
+                      <a:ext cx="938949" cy="938949"/>
+                    </a:xfrm>
+                    <a:prstGeom prst="rect">
+                      <a:avLst/>
+                    </a:prstGeom>
+                    <a:noFill/>
+                    <a:ln>
+                      <a:noFill/>
+                    </a:ln>
+                  </pic:spPr>
+                </pic:pic>
+              </a:graphicData>
+            </a:graphic>
+          </wp:inline>
+        </w:drawing>
+      </w:r>
+      <w:r>
+        <w:rPr>
+          <w:noProof/>
+        </w:rPr>
+        <w:tab/>
+      </w:r>
+      <w:r>
+        <w:rPr>
+          <w:noProof/>
+        </w:rPr>
+        <w:t xml:space="preserve"> </w:t>
+      </w:r>
+      <w:r>
+        <w:rPr>
+          <w:lang w:val="nl-NL"/>
+        </w:rPr>
+        <w:drawing>
+          <wp:inline distT="0" distB="0" distL="0" distR="0" wp14:anchorId="73397CC0" wp14:editId="2FA86D10">
+            <wp:extent cx="4203821" cy="786645"/>
+            <wp:effectExtent l="0" t="0" r="6350" b="0"/>
+            <wp:docPr id="669747852" name="Picture 1" descr="A grey rectangular object with white text&#10;&#10;Description automatically generated"/>
+            <wp:cNvGraphicFramePr>
+              <a:graphicFrameLocks xmlns:a="http://schemas.openxmlformats.org/drawingml/2006/main" noChangeAspect="1"/>
+            </wp:cNvGraphicFramePr>
+            <a:graphic xmlns:a="http://schemas.openxmlformats.org/drawingml/2006/main">
+              <a:graphicData uri="http://schemas.openxmlformats.org/drawingml/2006/picture">
+                <pic:pic xmlns:pic="http://schemas.openxmlformats.org/drawingml/2006/picture">
+                  <pic:nvPicPr>
+                    <pic:cNvPr id="669747852" name="Picture 1" descr="A grey rectangular object with white text&#10;&#10;Description automatically generated"/>
+                    <pic:cNvPicPr/>
+                  </pic:nvPicPr>
+                  <pic:blipFill>
+                    <a:blip r:embed="rId13"/>
+                    <a:stretch>
+                      <a:fillRect/>
+                    </a:stretch>
+                  </pic:blipFill>
+                  <pic:spPr>
+                    <a:xfrm>
+                      <a:off x="0" y="0"/>
+                      <a:ext cx="4224714" cy="790555"/>
+                    </a:xfrm>
+                    <a:prstGeom prst="rect">
+                      <a:avLst/>
+                    </a:prstGeom>
+                  </pic:spPr>
+                </pic:pic>
+              </a:graphicData>
+            </a:graphic>
+          </wp:inline>
+        </w:drawing>
+      </w:r>
+    </w:p>
+    <w:p>
+      <w:pPr>
+        <w:rPr>
+          <w:lang w:val="nl-NL"/>
+        </w:rPr>
+      </w:pPr>
+      <w:r>
+        <w:rPr>
+          <w:lang w:val="nl-NL"/>
+        </w:rPr>
+        <w:t>^ dat is de png</w:t>
+      </w:r>
+      <w:r>
+        <w:rPr>
+          <w:lang w:val="nl-NL"/>
+        </w:rPr>
+        <w:tab/>
+        <w:t>^en dat is hoe het er uit ziet op de website</w:t>
+      </w:r>
+    </w:p>
+    <w:p>
+      <w:pPr>
+        <w:rPr>
+          <w:lang w:val="nl-NL"/>
+        </w:rPr>
+      </w:pPr>
+    </w:p>
+    <w:p>
+      <w:pPr>
+        <w:rPr>
+          <w:lang w:val="nl-NL"/>
+        </w:rPr>
+      </w:pPr>
+      <w:r>
+        <w:rPr>
+          <w:lang w:val="nl-NL"/>
+        </w:rPr>
+        <w:t>04/04/2024</w:t>
+      </w:r>
+    </w:p>
+    <w:p>
+      <w:pPr>
+        <w:rPr>
+          <w:lang w:val="nl-NL"/>
+        </w:rPr>
+      </w:pPr>
+      <w:r>
+        <w:rPr>
+          <w:lang w:val="nl-NL"/>
+        </w:rPr>
+        <w:t>Ik ben net aan de sla begonnen en ik had nog de tomaten een beetje aangepast.</w:t>
+      </w:r>
+    </w:p>
+    <w:p>
+      <w:pPr>
+        <w:rPr>
+          <w:lang w:val="nl-NL"/>
+        </w:rPr>
+      </w:pPr>
+      <w:r>
+        <w:rPr>
+          <w:lang w:val="nl-NL"/>
+        </w:rPr>
+        <w:t>Ook had ik me bedacht dat het misschien slim was geweest om wat meer foto’s toe te voegen, dus dat ga ik vanaf hier wel doen</w:t>
+      </w:r>
+    </w:p>
+    <w:p>
+      <w:pPr>
+        <w:rPr>
+          <w:lang w:val="nl-NL"/>
+        </w:rPr>
+      </w:pPr>
+      <w:r>
+        <w:rPr>
+          <w:lang w:val="nl-NL"/>
+        </w:rPr>
+        <w:drawing>
+          <wp:inline distT="0" distB="0" distL="0" distR="0" wp14:anchorId="7302367D" wp14:editId="1265B91A">
+            <wp:extent cx="2493140" cy="1647638"/>
+            <wp:effectExtent l="0" t="0" r="2540" b="0"/>
+            <wp:docPr id="885837496" name="Picture 1" descr="A cartoon of a sandwich&#10;&#10;Description automatically generated"/>
+            <wp:cNvGraphicFramePr>
+              <a:graphicFrameLocks xmlns:a="http://schemas.openxmlformats.org/drawingml/2006/main" noChangeAspect="1"/>
+            </wp:cNvGraphicFramePr>
+            <a:graphic xmlns:a="http://schemas.openxmlformats.org/drawingml/2006/main">
+              <a:graphicData uri="http://schemas.openxmlformats.org/drawingml/2006/picture">
+                <pic:pic xmlns:pic="http://schemas.openxmlformats.org/drawingml/2006/picture">
+                  <pic:nvPicPr>
+                    <pic:cNvPr id="885837496" name="Picture 1" descr="A cartoon of a sandwich&#10;&#10;Description automatically generated"/>
+                    <pic:cNvPicPr/>
+                  </pic:nvPicPr>
+                  <pic:blipFill>
+                    <a:blip r:embed="rId14"/>
+                    <a:stretch>
+                      <a:fillRect/>
+                    </a:stretch>
+                  </pic:blipFill>
+                  <pic:spPr>
+                    <a:xfrm>
+                      <a:off x="0" y="0"/>
+                      <a:ext cx="2508509" cy="1657795"/>
+                    </a:xfrm>
+                    <a:prstGeom prst="rect">
+                      <a:avLst/>
+                    </a:prstGeom>
+                  </pic:spPr>
+                </pic:pic>
+              </a:graphicData>
+            </a:graphic>
+          </wp:inline>
+        </w:drawing>
+      </w:r>
+    </w:p>
+    <w:p>
+      <w:pPr>
+        <w:rPr>
+          <w:lang w:val="nl-NL"/>
+        </w:rPr>
+      </w:pPr>
+    </w:p>
+    <w:p>
+      <w:pPr>
+        <w:rPr>
+          <w:lang w:val="nl-NL"/>
+        </w:rPr>
+      </w:pPr>
+      <w:r>
+        <w:rPr>
+          <w:lang w:val="nl-NL"/>
+        </w:rPr>
+        <w:t>05/04/2024</w:t>
+      </w:r>
+    </w:p>
+    <w:p>
+      <w:pPr>
+        <w:rPr>
+          <w:lang w:val="nl-NL"/>
+        </w:rPr>
+      </w:pPr>
+      <w:r>
+        <w:rPr>
+          <w:lang w:val="nl-NL"/>
+        </w:rPr>
+        <w:t>Hier is een schermopname van hoe het er nu uit ziet:</w:t>
+      </w:r>
+    </w:p>
+    <w:p>
+      <w:pPr>
+        <w:rPr>
+          <w:lang w:val="nl-NL"/>
+        </w:rPr>
+      </w:pPr>
+      <w:r>
+        <w:rPr>
+          <w:noProof/>
+          <w:lang w:val="nl-NL"/>
+        </w:rPr>
+        <w:drawing>
+          <wp:inline distT="0" distB="0" distL="0" distR="0" wp14:anchorId="5DE63CCA" wp14:editId="3A424C5E">
+            <wp:extent cx="5086531" cy="3220411"/>
+            <wp:effectExtent l="0" t="0" r="0" b="0"/>
+            <wp:docPr id="224527898" name="Picture 7"/>
+            <wp:cNvGraphicFramePr>
+              <a:graphicFrameLocks xmlns:a="http://schemas.openxmlformats.org/drawingml/2006/main" noChangeAspect="1"/>
+            </wp:cNvGraphicFramePr>
+            <a:graphic xmlns:a="http://schemas.openxmlformats.org/drawingml/2006/main">
+              <a:graphicData uri="http://schemas.openxmlformats.org/drawingml/2006/picture">
+                <pic:pic xmlns:pic="http://schemas.openxmlformats.org/drawingml/2006/picture">
+                  <pic:nvPicPr>
+                    <pic:cNvPr id="0" name="Picture 13"/>
+                    <pic:cNvPicPr>
+                      <a:picLocks noChangeAspect="1" noChangeArrowheads="1"/>
+                    </pic:cNvPicPr>
+                  </pic:nvPicPr>
+                  <pic:blipFill rotWithShape="1">
+                    <a:blip r:embed="rId15" cstate="print">
+                      <a:extLst>
+                        <a:ext uri="{28A0092B-C50C-407E-A947-70E740481C1C}">
+                          <a14:useLocalDpi xmlns:a14="http://schemas.microsoft.com/office/drawing/2010/main" val="0"/>
+                        </a:ext>
+                      </a:extLst>
+                    </a:blip>
+                    <a:srcRect l="5477" r="5669"/>
+                    <a:stretch/>
+                  </pic:blipFill>
+                  <pic:spPr bwMode="auto">
+                    <a:xfrm>
+                      <a:off x="0" y="0"/>
+                      <a:ext cx="5087019" cy="3220720"/>
+                    </a:xfrm>
+                    <a:prstGeom prst="rect">
+                      <a:avLst/>
+                    </a:prstGeom>
+                    <a:noFill/>
+                    <a:ln>
+                      <a:noFill/>
+                    </a:ln>
+                    <a:extLst>
+                      <a:ext uri="{53640926-AAD7-44D8-BBD7-CCE9431645EC}">
+                        <a14:shadowObscured xmlns:a14="http://schemas.microsoft.com/office/drawing/2010/main"/>
+                      </a:ext>
+                    </a:extLst>
+                  </pic:spPr>
+                </pic:pic>
+              </a:graphicData>
+            </a:graphic>
+          </wp:inline>
+        </w:drawing>
+      </w:r>
+    </w:p>
+    <w:p>
+      <w:pPr>
+        <w:rPr>
+          <w:lang w:val="nl-NL"/>
+        </w:rPr>
+      </w:pPr>
+    </w:p>
+    <w:p>
+      <w:pPr>
+        <w:rPr>
+          <w:lang w:val="nl-NL"/>
+        </w:rPr>
+      </w:pPr>
+    </w:p>
+    <w:p>
+      <w:pPr>
+        <w:rPr>
+          <w:lang w:val="nl-NL"/>
+        </w:rPr>
+      </w:pPr>
+    </w:p>
+    <w:p>
+      <w:pPr>
+        <w:rPr>
+          <w:lang w:val="nl-NL"/>
+        </w:rPr>
+      </w:pPr>
+    </w:p>
+    <w:p>
+      <w:pPr>
+        <w:jc w:val="center"/>
+        <w:rPr>
+          <w:rFonts w:ascii="Segoe UI Symbol" w:hAnsi="Segoe UI Symbol" w:cs="Segoe UI Symbol"/>
+          <w:lang w:val="nl-NL"/>
+        </w:rPr>
+      </w:pPr>
+      <w:r>
+        <w:rPr>
+          <w:rFonts w:ascii="Segoe UI Symbol" w:hAnsi="Segoe UI Symbol" w:cs="Segoe UI Symbol"/>
+          <w:lang w:val="nl-NL"/>
+        </w:rPr>
+        <w:lastRenderedPageBreak/>
+        <w:t>✦</w:t>
+      </w:r>
+      <w:r>
+        <w:rPr>
+          <w:rFonts w:ascii="Aptos" w:hAnsi="Aptos" w:cs="Aptos"/>
+          <w:lang w:val="nl-NL"/>
+        </w:rPr>
+        <w:t>•</w:t>
+      </w:r>
+      <w:r>
+        <w:rPr>
+          <w:lang w:val="nl-NL"/>
+        </w:rPr>
+        <w:t>······························</w:t>
+      </w:r>
+      <w:r>
+        <w:rPr>
+          <w:rFonts w:ascii="Aptos" w:hAnsi="Aptos" w:cs="Aptos"/>
+          <w:lang w:val="nl-NL"/>
+        </w:rPr>
+        <w:t>····</w:t>
+      </w:r>
+      <w:r>
+        <w:rPr>
+          <w:lang w:val="nl-NL"/>
+        </w:rPr>
+        <w:t xml:space="preserve"> </w:t>
+      </w:r>
+      <w:r>
+        <w:rPr>
+          <w:lang w:val="nl-NL"/>
+        </w:rPr>
+        <w:t xml:space="preserve">note: het project is nog niet af! </w:t>
+      </w:r>
+      <w:r>
+        <w:rPr>
+          <w:rFonts w:ascii="Aptos" w:hAnsi="Aptos" w:cs="Aptos"/>
+          <w:lang w:val="nl-NL"/>
+        </w:rPr>
+        <w:t>····················</w:t>
+      </w:r>
+      <w:r>
+        <w:rPr>
+          <w:lang w:val="nl-NL"/>
+        </w:rPr>
+        <w:t>·</w:t>
+      </w:r>
+      <w:r>
+        <w:rPr>
+          <w:rFonts w:ascii="Aptos" w:hAnsi="Aptos" w:cs="Aptos"/>
+          <w:lang w:val="nl-NL"/>
+        </w:rPr>
+        <w:t>····················•</w:t>
+      </w:r>
+      <w:r>
+        <w:rPr>
+          <w:rFonts w:ascii="Segoe UI Symbol" w:hAnsi="Segoe UI Symbol" w:cs="Segoe UI Symbol"/>
+          <w:lang w:val="nl-NL"/>
+        </w:rPr>
+        <w:t>✦</w:t>
+      </w:r>
     </w:p>
     <w:sectPr>
       <w:pgSz w:w="11906" w:h="16838"/>
@@ -392,6 +1463,118 @@
 <file path=word/numbering.xml><?xml version="1.0" encoding="utf-8"?>
 <w:numbering xmlns:wpc="http://schemas.microsoft.com/office/word/2010/wordprocessingCanvas" xmlns:cx="http://schemas.microsoft.com/office/drawing/2014/chartex" xmlns:cx1="http://schemas.microsoft.com/office/drawing/2015/9/8/chartex" xmlns:cx2="http://schemas.microsoft.com/office/drawing/2015/10/21/chartex" xmlns:cx3="http://schemas.microsoft.com/office/drawing/2016/5/9/chartex" xmlns:cx4="http://schemas.microsoft.com/office/drawing/2016/5/10/chartex" xmlns:cx5="http://schemas.microsoft.com/office/drawing/2016/5/11/chartex" xmlns:cx6="http://schemas.microsoft.com/office/drawing/2016/5/12/chartex" xmlns:cx7="http://schemas.microsoft.com/office/drawing/2016/5/13/chartex" xmlns:cx8="http://schemas.microsoft.com/office/drawing/2016/5/14/chartex" xmlns:mc="http://schemas.openxmlformats.org/markup-compatibility/2006" xmlns:aink="http://schemas.microsoft.com/office/drawing/2016/ink" xmlns:am3d="http://schemas.microsoft.com/office/drawing/2017/model3d" xmlns:o="urn:schemas-microsoft-com:office:office" xmlns:oel="http://schemas.microsoft.com/office/2019/extlst" xmlns:r="http://schemas.openxmlformats.org/officeDocument/2006/relationships" xmlns:m="http://schemas.openxmlformats.org/officeDocument/2006/math" xmlns:v="urn:schemas-microsoft-com:vml" xmlns:wp14="http://schemas.microsoft.com/office/word/2010/wordprocessingDrawing" xmlns:wp="http://schemas.openxmlformats.org/drawingml/2006/wordprocessingDrawing" xmlns:w10="urn:schemas-microsoft-com:office:word" xmlns:w="http://schemas.openxmlformats.org/wordprocessingml/2006/main" xmlns:w14="http://schemas.microsoft.com/office/word/2010/wordml" xmlns:w15="http://schemas.microsoft.com/office/word/2012/wordml" xmlns:w16cex="http://schemas.microsoft.com/office/word/2018/wordml/cex" xmlns:w16cid="http://schemas.microsoft.com/office/word/2016/wordml/cid" xmlns:w16="http://schemas.microsoft.com/office/word/2018/wordml" xmlns:w16du="http://schemas.microsoft.com/office/word/2023/wordml/word16du" xmlns:w16sdtdh="http://schemas.microsoft.com/office/word/2020/wordml/sdtdatahash" xmlns:w16se="http://schemas.microsoft.com/office/word/2015/wordml/symex" xmlns:wpg="http://schemas.microsoft.com/office/word/2010/wordprocessingGroup" xmlns:wpi="http://schemas.microsoft.com/office/word/2010/wordprocessingInk" xmlns:wne="http://schemas.microsoft.com/office/word/2006/wordml" xmlns:wps="http://schemas.microsoft.com/office/word/2010/wordprocessingShape" mc:Ignorable="w14 w15 w16se w16cid w16 w16cex w16sdtdh w16du wp14">
   <w:abstractNum w:abstractNumId="0" w15:restartNumberingAfterBreak="0">
+    <w:nsid w:val="01B05A5A"/>
+    <w:multiLevelType w:val="hybridMultilevel"/>
+    <w:tmpl w:val="C5F273F8"/>
+    <w:lvl w:ilvl="0" w:tplc="D20A5644">
+      <w:numFmt w:val="bullet"/>
+      <w:lvlText w:val="-"/>
+      <w:lvlJc w:val="left"/>
+      <w:pPr>
+        <w:ind w:left="720" w:hanging="360"/>
+      </w:pPr>
+      <w:rPr>
+        <w:rFonts w:ascii="Aptos" w:eastAsiaTheme="minorHAnsi" w:hAnsi="Aptos" w:cstheme="minorBidi" w:hint="default"/>
+      </w:rPr>
+    </w:lvl>
+    <w:lvl w:ilvl="1" w:tplc="20000003" w:tentative="1">
+      <w:start w:val="1"/>
+      <w:numFmt w:val="bullet"/>
+      <w:lvlText w:val="o"/>
+      <w:lvlJc w:val="left"/>
+      <w:pPr>
+        <w:ind w:left="1440" w:hanging="360"/>
+      </w:pPr>
+      <w:rPr>
+        <w:rFonts w:ascii="Courier New" w:hAnsi="Courier New" w:cs="Courier New" w:hint="default"/>
+      </w:rPr>
+    </w:lvl>
+    <w:lvl w:ilvl="2" w:tplc="20000005" w:tentative="1">
+      <w:start w:val="1"/>
+      <w:numFmt w:val="bullet"/>
+      <w:lvlText w:val=""/>
+      <w:lvlJc w:val="left"/>
+      <w:pPr>
+        <w:ind w:left="2160" w:hanging="360"/>
+      </w:pPr>
+      <w:rPr>
+        <w:rFonts w:ascii="Wingdings" w:hAnsi="Wingdings" w:hint="default"/>
+      </w:rPr>
+    </w:lvl>
+    <w:lvl w:ilvl="3" w:tplc="20000001" w:tentative="1">
+      <w:start w:val="1"/>
+      <w:numFmt w:val="bullet"/>
+      <w:lvlText w:val=""/>
+      <w:lvlJc w:val="left"/>
+      <w:pPr>
+        <w:ind w:left="2880" w:hanging="360"/>
+      </w:pPr>
+      <w:rPr>
+        <w:rFonts w:ascii="Symbol" w:hAnsi="Symbol" w:hint="default"/>
+      </w:rPr>
+    </w:lvl>
+    <w:lvl w:ilvl="4" w:tplc="20000003" w:tentative="1">
+      <w:start w:val="1"/>
+      <w:numFmt w:val="bullet"/>
+      <w:lvlText w:val="o"/>
+      <w:lvlJc w:val="left"/>
+      <w:pPr>
+        <w:ind w:left="3600" w:hanging="360"/>
+      </w:pPr>
+      <w:rPr>
+        <w:rFonts w:ascii="Courier New" w:hAnsi="Courier New" w:cs="Courier New" w:hint="default"/>
+      </w:rPr>
+    </w:lvl>
+    <w:lvl w:ilvl="5" w:tplc="20000005" w:tentative="1">
+      <w:start w:val="1"/>
+      <w:numFmt w:val="bullet"/>
+      <w:lvlText w:val=""/>
+      <w:lvlJc w:val="left"/>
+      <w:pPr>
+        <w:ind w:left="4320" w:hanging="360"/>
+      </w:pPr>
+      <w:rPr>
+        <w:rFonts w:ascii="Wingdings" w:hAnsi="Wingdings" w:hint="default"/>
+      </w:rPr>
+    </w:lvl>
+    <w:lvl w:ilvl="6" w:tplc="20000001" w:tentative="1">
+      <w:start w:val="1"/>
+      <w:numFmt w:val="bullet"/>
+      <w:lvlText w:val=""/>
+      <w:lvlJc w:val="left"/>
+      <w:pPr>
+        <w:ind w:left="5040" w:hanging="360"/>
+      </w:pPr>
+      <w:rPr>
+        <w:rFonts w:ascii="Symbol" w:hAnsi="Symbol" w:hint="default"/>
+      </w:rPr>
+    </w:lvl>
+    <w:lvl w:ilvl="7" w:tplc="20000003" w:tentative="1">
+      <w:start w:val="1"/>
+      <w:numFmt w:val="bullet"/>
+      <w:lvlText w:val="o"/>
+      <w:lvlJc w:val="left"/>
+      <w:pPr>
+        <w:ind w:left="5760" w:hanging="360"/>
+      </w:pPr>
+      <w:rPr>
+        <w:rFonts w:ascii="Courier New" w:hAnsi="Courier New" w:cs="Courier New" w:hint="default"/>
+      </w:rPr>
+    </w:lvl>
+    <w:lvl w:ilvl="8" w:tplc="20000005" w:tentative="1">
+      <w:start w:val="1"/>
+      <w:numFmt w:val="bullet"/>
+      <w:lvlText w:val=""/>
+      <w:lvlJc w:val="left"/>
+      <w:pPr>
+        <w:ind w:left="6480" w:hanging="360"/>
+      </w:pPr>
+      <w:rPr>
+        <w:rFonts w:ascii="Wingdings" w:hAnsi="Wingdings" w:hint="default"/>
+      </w:rPr>
+    </w:lvl>
+  </w:abstractNum>
+  <w:abstractNum w:abstractNumId="1" w15:restartNumberingAfterBreak="0">
     <w:nsid w:val="0F4A3FD1"/>
     <w:multiLevelType w:val="hybridMultilevel"/>
     <w:tmpl w:val="6A12B4EE"/>
@@ -503,7 +1686,7 @@
       </w:rPr>
     </w:lvl>
   </w:abstractNum>
-  <w:abstractNum w:abstractNumId="1" w15:restartNumberingAfterBreak="0">
+  <w:abstractNum w:abstractNumId="2" w15:restartNumberingAfterBreak="0">
     <w:nsid w:val="276D2D35"/>
     <w:multiLevelType w:val="hybridMultilevel"/>
     <w:tmpl w:val="ACFE0EFE"/>
@@ -615,7 +1798,7 @@
       </w:rPr>
     </w:lvl>
   </w:abstractNum>
-  <w:abstractNum w:abstractNumId="2" w15:restartNumberingAfterBreak="0">
+  <w:abstractNum w:abstractNumId="3" w15:restartNumberingAfterBreak="0">
     <w:nsid w:val="4AC40CC8"/>
     <w:multiLevelType w:val="hybridMultilevel"/>
     <w:tmpl w:val="1D82754C"/>
@@ -727,7 +1910,7 @@
       </w:rPr>
     </w:lvl>
   </w:abstractNum>
-  <w:abstractNum w:abstractNumId="3" w15:restartNumberingAfterBreak="0">
+  <w:abstractNum w:abstractNumId="4" w15:restartNumberingAfterBreak="0">
     <w:nsid w:val="75FF0024"/>
     <w:multiLevelType w:val="hybridMultilevel"/>
     <w:tmpl w:val="B51C712A"/>
@@ -841,16 +2024,19 @@
     </w:lvl>
   </w:abstractNum>
   <w:num w:numId="1" w16cid:durableId="180433754">
+    <w:abstractNumId w:val="2"/>
+  </w:num>
+  <w:num w:numId="2" w16cid:durableId="1246186510">
     <w:abstractNumId w:val="1"/>
   </w:num>
-  <w:num w:numId="2" w16cid:durableId="1246186510">
-    <w:abstractNumId w:val="0"/>
-  </w:num>
   <w:num w:numId="3" w16cid:durableId="1236206715">
-    <w:abstractNumId w:val="2"/>
+    <w:abstractNumId w:val="3"/>
   </w:num>
   <w:num w:numId="4" w16cid:durableId="1781098890">
-    <w:abstractNumId w:val="3"/>
+    <w:abstractNumId w:val="4"/>
+  </w:num>
+  <w:num w:numId="5" w16cid:durableId="2066878590">
+    <w:abstractNumId w:val="0"/>
   </w:num>
 </w:numbering>
 </file>
@@ -1459,7 +2645,6 @@
   <w:style w:type="character" w:default="1" w:styleId="DefaultParagraphFont">
     <w:name w:val="Default Paragraph Font"/>
     <w:uiPriority w:val="1"/>
-    <w:semiHidden/>
     <w:unhideWhenUsed/>
   </w:style>
   <w:style w:type="table" w:default="1" w:styleId="TableNormal">

</xml_diff>